<commit_message>
arch daigram is added
</commit_message>
<xml_diff>
--- a/FYP Proposal Document V8.docx
+++ b/FYP Proposal Document V8.docx
@@ -18,7 +18,25 @@
           <w:sz w:val="48"/>
           <w:szCs w:val="48"/>
         </w:rPr>
-        <w:t>DHA Suffa University</w:t>
+        <w:t xml:space="preserve">DHA </w:t>
+      </w:r>
+      <w:proofErr w:type="spellStart"/>
+      <w:r>
+        <w:rPr>
+          <w:rFonts w:ascii="Arial" w:eastAsia="Arial" w:hAnsi="Arial" w:cs="Arial"/>
+          <w:sz w:val="48"/>
+          <w:szCs w:val="48"/>
+        </w:rPr>
+        <w:t>Suffa</w:t>
+      </w:r>
+      <w:proofErr w:type="spellEnd"/>
+      <w:r>
+        <w:rPr>
+          <w:rFonts w:ascii="Arial" w:eastAsia="Arial" w:hAnsi="Arial" w:cs="Arial"/>
+          <w:sz w:val="48"/>
+          <w:szCs w:val="48"/>
+        </w:rPr>
+        <w:t xml:space="preserve"> University</w:t>
       </w:r>
     </w:p>
     <w:p>
@@ -278,36 +296,64 @@
           <w:szCs w:val="36"/>
         </w:rPr>
       </w:pPr>
+      <w:proofErr w:type="spellStart"/>
       <w:r>
         <w:rPr>
           <w:rFonts w:ascii="Arial" w:eastAsia="Arial" w:hAnsi="Arial" w:cs="Arial"/>
           <w:sz w:val="36"/>
           <w:szCs w:val="36"/>
         </w:rPr>
-        <w:t xml:space="preserve">Inam Ullah </w:t>
-      </w:r>
+        <w:t>Inam</w:t>
+      </w:r>
+      <w:proofErr w:type="spellEnd"/>
       <w:r>
         <w:rPr>
           <w:rFonts w:ascii="Arial" w:eastAsia="Arial" w:hAnsi="Arial" w:cs="Arial"/>
           <w:sz w:val="36"/>
           <w:szCs w:val="36"/>
         </w:rPr>
-        <w:t>(</w:t>
-      </w:r>
+        <w:t xml:space="preserve"> </w:t>
+      </w:r>
+      <w:proofErr w:type="spellStart"/>
       <w:r>
         <w:rPr>
           <w:rFonts w:ascii="Arial" w:eastAsia="Arial" w:hAnsi="Arial" w:cs="Arial"/>
           <w:sz w:val="36"/>
           <w:szCs w:val="36"/>
         </w:rPr>
-        <w:t>Student Id</w:t>
-      </w:r>
+        <w:t>Ullah</w:t>
+      </w:r>
+      <w:proofErr w:type="spellEnd"/>
       <w:r>
         <w:rPr>
           <w:rFonts w:ascii="Arial" w:eastAsia="Arial" w:hAnsi="Arial" w:cs="Arial"/>
           <w:sz w:val="36"/>
           <w:szCs w:val="36"/>
         </w:rPr>
+        <w:t xml:space="preserve"> </w:t>
+      </w:r>
+      <w:r>
+        <w:rPr>
+          <w:rFonts w:ascii="Arial" w:eastAsia="Arial" w:hAnsi="Arial" w:cs="Arial"/>
+          <w:sz w:val="36"/>
+          <w:szCs w:val="36"/>
+        </w:rPr>
+        <w:t>(</w:t>
+      </w:r>
+      <w:r>
+        <w:rPr>
+          <w:rFonts w:ascii="Arial" w:eastAsia="Arial" w:hAnsi="Arial" w:cs="Arial"/>
+          <w:sz w:val="36"/>
+          <w:szCs w:val="36"/>
+        </w:rPr>
+        <w:t>Student Id</w:t>
+      </w:r>
+      <w:r>
+        <w:rPr>
+          <w:rFonts w:ascii="Arial" w:eastAsia="Arial" w:hAnsi="Arial" w:cs="Arial"/>
+          <w:sz w:val="36"/>
+          <w:szCs w:val="36"/>
+        </w:rPr>
         <w:t>)</w:t>
       </w:r>
     </w:p>
@@ -327,8 +373,18 @@
           <w:sz w:val="36"/>
           <w:szCs w:val="36"/>
         </w:rPr>
-        <w:t>Faisal Zaman Haider</w:t>
-      </w:r>
+        <w:t xml:space="preserve">Faisal Zaman </w:t>
+      </w:r>
+      <w:proofErr w:type="spellStart"/>
+      <w:r>
+        <w:rPr>
+          <w:rFonts w:ascii="Arial" w:eastAsia="Arial" w:hAnsi="Arial" w:cs="Arial"/>
+          <w:sz w:val="36"/>
+          <w:szCs w:val="36"/>
+        </w:rPr>
+        <w:t>Haider</w:t>
+      </w:r>
+      <w:proofErr w:type="spellEnd"/>
       <w:r>
         <w:rPr>
           <w:rFonts w:ascii="Arial" w:eastAsia="Arial" w:hAnsi="Arial" w:cs="Arial"/>
@@ -365,14 +421,16 @@
           <w:szCs w:val="36"/>
         </w:rPr>
       </w:pPr>
+      <w:proofErr w:type="spellStart"/>
       <w:r>
         <w:rPr>
           <w:rFonts w:ascii="Arial" w:eastAsia="Arial" w:hAnsi="Arial" w:cs="Arial"/>
           <w:sz w:val="36"/>
           <w:szCs w:val="36"/>
         </w:rPr>
-        <w:t>Poorab Gangwani</w:t>
-      </w:r>
+        <w:t>Poorab</w:t>
+      </w:r>
+      <w:proofErr w:type="spellEnd"/>
       <w:r>
         <w:rPr>
           <w:rFonts w:ascii="Arial" w:eastAsia="Arial" w:hAnsi="Arial" w:cs="Arial"/>
@@ -381,21 +439,23 @@
         </w:rPr>
         <w:t xml:space="preserve"> </w:t>
       </w:r>
+      <w:proofErr w:type="spellStart"/>
       <w:r>
         <w:rPr>
           <w:rFonts w:ascii="Arial" w:eastAsia="Arial" w:hAnsi="Arial" w:cs="Arial"/>
           <w:sz w:val="36"/>
           <w:szCs w:val="36"/>
         </w:rPr>
-        <w:t>(</w:t>
-      </w:r>
+        <w:t>Gangwani</w:t>
+      </w:r>
+      <w:proofErr w:type="spellEnd"/>
       <w:r>
         <w:rPr>
           <w:rFonts w:ascii="Arial" w:eastAsia="Arial" w:hAnsi="Arial" w:cs="Arial"/>
           <w:sz w:val="36"/>
           <w:szCs w:val="36"/>
         </w:rPr>
-        <w:t>Student Id</w:t>
+        <w:t xml:space="preserve"> </w:t>
       </w:r>
       <w:r>
         <w:rPr>
@@ -403,6 +463,22 @@
           <w:sz w:val="36"/>
           <w:szCs w:val="36"/>
         </w:rPr>
+        <w:t>(</w:t>
+      </w:r>
+      <w:r>
+        <w:rPr>
+          <w:rFonts w:ascii="Arial" w:eastAsia="Arial" w:hAnsi="Arial" w:cs="Arial"/>
+          <w:sz w:val="36"/>
+          <w:szCs w:val="36"/>
+        </w:rPr>
+        <w:t>Student Id</w:t>
+      </w:r>
+      <w:r>
+        <w:rPr>
+          <w:rFonts w:ascii="Arial" w:eastAsia="Arial" w:hAnsi="Arial" w:cs="Arial"/>
+          <w:sz w:val="36"/>
+          <w:szCs w:val="36"/>
+        </w:rPr>
         <w:t>)</w:t>
       </w:r>
     </w:p>
@@ -446,13 +522,23 @@
           <w:szCs w:val="36"/>
         </w:rPr>
       </w:pPr>
+      <w:proofErr w:type="spellStart"/>
       <w:r>
         <w:rPr>
           <w:rFonts w:ascii="Arial" w:eastAsia="Arial" w:hAnsi="Arial" w:cs="Arial"/>
           <w:sz w:val="36"/>
           <w:szCs w:val="36"/>
         </w:rPr>
-        <w:t>Arifa Mustafa</w:t>
+        <w:t>Arifa</w:t>
+      </w:r>
+      <w:proofErr w:type="spellEnd"/>
+      <w:r>
+        <w:rPr>
+          <w:rFonts w:ascii="Arial" w:eastAsia="Arial" w:hAnsi="Arial" w:cs="Arial"/>
+          <w:sz w:val="36"/>
+          <w:szCs w:val="36"/>
+        </w:rPr>
+        <w:t xml:space="preserve"> Mustafa</w:t>
       </w:r>
     </w:p>
     <w:p>
@@ -471,8 +557,18 @@
           <w:sz w:val="36"/>
           <w:szCs w:val="36"/>
         </w:rPr>
-        <w:t>Huma Jamshed</w:t>
-      </w:r>
+        <w:t xml:space="preserve">Huma </w:t>
+      </w:r>
+      <w:proofErr w:type="spellStart"/>
+      <w:r>
+        <w:rPr>
+          <w:rFonts w:ascii="Arial" w:eastAsia="Arial" w:hAnsi="Arial" w:cs="Arial"/>
+          <w:sz w:val="36"/>
+          <w:szCs w:val="36"/>
+        </w:rPr>
+        <w:t>Jamshed</w:t>
+      </w:r>
+      <w:proofErr w:type="spellEnd"/>
     </w:p>
     <w:p>
       <w:pPr>
@@ -782,7 +878,15 @@
           </w:tcPr>
           <w:p>
             <w:r>
-              <w:t>&lt; Draft/ Final / etc..&gt;</w:t>
+              <w:t>&lt; Draft/ Final / etc</w:t>
+            </w:r>
+            <w:proofErr w:type="gramStart"/>
+            <w:r>
+              <w:t>..</w:t>
+            </w:r>
+            <w:proofErr w:type="gramEnd"/>
+            <w:r>
+              <w:t>&gt;</w:t>
             </w:r>
           </w:p>
         </w:tc>
@@ -908,9 +1012,19 @@
       <w:r>
         <w:t xml:space="preserve">Team Lead Name: </w:t>
       </w:r>
-      <w:r>
-        <w:t>Inam Ullah</w:t>
-      </w:r>
+      <w:proofErr w:type="spellStart"/>
+      <w:r>
+        <w:t>Inam</w:t>
+      </w:r>
+      <w:proofErr w:type="spellEnd"/>
+      <w:r>
+        <w:t xml:space="preserve"> </w:t>
+      </w:r>
+      <w:proofErr w:type="spellStart"/>
+      <w:r>
+        <w:t>Ullah</w:t>
+      </w:r>
+      <w:proofErr w:type="spellEnd"/>
       <w:r>
         <w:tab/>
       </w:r>
@@ -926,7 +1040,15 @@
       </w:r>
       <w:r>
         <w:tab/>
-        <w:t>Date:30/03.</w:t>
+        <w:t>Date</w:t>
+      </w:r>
+      <w:proofErr w:type="gramStart"/>
+      <w:r>
+        <w:t>:30</w:t>
+      </w:r>
+      <w:proofErr w:type="gramEnd"/>
+      <w:r>
+        <w:t>/03.</w:t>
       </w:r>
       <w:r>
         <w:t>2021</w:t>
@@ -948,10 +1070,18 @@
         <w:t xml:space="preserve">Member 1 Name: </w:t>
       </w:r>
       <w:r>
-        <w:t>Faisal Zaman Hay</w:t>
-      </w:r>
-      <w:r>
-        <w:t xml:space="preserve">der </w:t>
+        <w:t xml:space="preserve">Faisal Zaman </w:t>
+      </w:r>
+      <w:proofErr w:type="spellStart"/>
+      <w:r>
+        <w:t>Hay</w:t>
+      </w:r>
+      <w:r>
+        <w:t>der</w:t>
+      </w:r>
+      <w:proofErr w:type="spellEnd"/>
+      <w:r>
+        <w:t xml:space="preserve"> </w:t>
       </w:r>
       <w:r>
         <w:tab/>
@@ -990,9 +1120,19 @@
       <w:r>
         <w:t xml:space="preserve">Member 2 Name: </w:t>
       </w:r>
-      <w:r>
-        <w:t>Poorab Gangwani</w:t>
-      </w:r>
+      <w:proofErr w:type="spellStart"/>
+      <w:r>
+        <w:t>Poorab</w:t>
+      </w:r>
+      <w:proofErr w:type="spellEnd"/>
+      <w:r>
+        <w:t xml:space="preserve"> </w:t>
+      </w:r>
+      <w:proofErr w:type="spellStart"/>
+      <w:r>
+        <w:t>Gangwani</w:t>
+      </w:r>
+      <w:proofErr w:type="spellEnd"/>
       <w:r>
         <w:tab/>
       </w:r>
@@ -1008,7 +1148,15 @@
       </w:r>
       <w:r>
         <w:tab/>
-        <w:t>Date:13/10</w:t>
+        <w:t>Date</w:t>
+      </w:r>
+      <w:proofErr w:type="gramStart"/>
+      <w:r>
+        <w:t>:13</w:t>
+      </w:r>
+      <w:proofErr w:type="gramEnd"/>
+      <w:r>
+        <w:t>/10</w:t>
       </w:r>
       <w:r>
         <w:t>.</w:t>
@@ -1035,7 +1183,15 @@
         <w:t xml:space="preserve">Supervisor </w:t>
       </w:r>
       <w:r>
-        <w:t>Name:  Arifa Mustafa</w:t>
+        <w:t xml:space="preserve">Name:  </w:t>
+      </w:r>
+      <w:proofErr w:type="spellStart"/>
+      <w:r>
+        <w:t>Arifa</w:t>
+      </w:r>
+      <w:proofErr w:type="spellEnd"/>
+      <w:r>
+        <w:t xml:space="preserve"> Mustafa</w:t>
       </w:r>
       <w:r>
         <w:t xml:space="preserve">              </w:t>
@@ -1059,8 +1215,13 @@
         <w:t>Co-Supervis</w:t>
       </w:r>
       <w:r>
-        <w:t>or Name: Huma Jamshed</w:t>
-      </w:r>
+        <w:t xml:space="preserve">or Name: Huma </w:t>
+      </w:r>
+      <w:proofErr w:type="spellStart"/>
+      <w:r>
+        <w:t>Jamshed</w:t>
+      </w:r>
+      <w:proofErr w:type="spellEnd"/>
       <w:r>
         <w:t xml:space="preserve">       </w:t>
       </w:r>
@@ -2196,6 +2357,7 @@
           <w:docPartUnique/>
         </w:docPartObj>
       </w:sdtPr>
+      <w:sdtEndPr/>
       <w:sdtContent>
         <w:p>
           <w:pPr>
@@ -4746,7 +4908,21 @@
         <w:rPr>
           <w:rFonts w:ascii="Arial" w:eastAsia="Arial" w:hAnsi="Arial" w:cs="Arial"/>
         </w:rPr>
-        <w:t>Some important and insightful statistics were provided pertaining to domestic service in regards to employment in developing countries (10%), it’s majority in informal sector of Pakistan along with the legal eligibility and prerequisites of domestic employment in regards to age, minimum wage etc</w:t>
+        <w:t xml:space="preserve">Some important and insightful statistics were provided pertaining to domestic service in regards to employment in developing countries (10%), </w:t>
+      </w:r>
+      <w:proofErr w:type="gramStart"/>
+      <w:r>
+        <w:rPr>
+          <w:rFonts w:ascii="Arial" w:eastAsia="Arial" w:hAnsi="Arial" w:cs="Arial"/>
+        </w:rPr>
+        <w:t>it’s</w:t>
+      </w:r>
+      <w:proofErr w:type="gramEnd"/>
+      <w:r>
+        <w:rPr>
+          <w:rFonts w:ascii="Arial" w:eastAsia="Arial" w:hAnsi="Arial" w:cs="Arial"/>
+        </w:rPr>
+        <w:t xml:space="preserve"> majority in informal sector of Pakistan along with the legal eligibility and prerequisites of domestic employment in regards to age, minimum wage etc</w:t>
       </w:r>
       <w:r>
         <w:rPr>
@@ -5982,7 +6158,35 @@
         <w:rPr>
           <w:rFonts w:ascii="Arial" w:eastAsia="Arial" w:hAnsi="Arial" w:cs="Arial"/>
         </w:rPr>
-        <w:t>will be giving a technological treatment to the domestic service industry similar in nature and purpose to services like bykea, careem etc. and connect all the customers and providers onto a single platform where they will be capable of reaching out and creating awareness of their needs and be well-informed on the opportunities around them and within their reach while also allowing them to maintain transactions digitally instead of having to adhere strenuous physical processes  like meet and greet or interviews.</w:t>
+        <w:t xml:space="preserve">will be giving a technological treatment to the domestic service industry similar in nature and purpose to services like </w:t>
+      </w:r>
+      <w:proofErr w:type="spellStart"/>
+      <w:r>
+        <w:rPr>
+          <w:rFonts w:ascii="Arial" w:eastAsia="Arial" w:hAnsi="Arial" w:cs="Arial"/>
+        </w:rPr>
+        <w:t>bykea</w:t>
+      </w:r>
+      <w:proofErr w:type="spellEnd"/>
+      <w:r>
+        <w:rPr>
+          <w:rFonts w:ascii="Arial" w:eastAsia="Arial" w:hAnsi="Arial" w:cs="Arial"/>
+        </w:rPr>
+        <w:t xml:space="preserve">, </w:t>
+      </w:r>
+      <w:proofErr w:type="spellStart"/>
+      <w:r>
+        <w:rPr>
+          <w:rFonts w:ascii="Arial" w:eastAsia="Arial" w:hAnsi="Arial" w:cs="Arial"/>
+        </w:rPr>
+        <w:t>careem</w:t>
+      </w:r>
+      <w:proofErr w:type="spellEnd"/>
+      <w:r>
+        <w:rPr>
+          <w:rFonts w:ascii="Arial" w:eastAsia="Arial" w:hAnsi="Arial" w:cs="Arial"/>
+        </w:rPr>
+        <w:t xml:space="preserve"> etc. and connect all the customers and providers onto a single platform where they will be capable of reaching out and creating awareness of their needs and be well-informed on the opportunities around them and within their reach while also allowing them to maintain transactions digitally instead of having to adhere strenuous physical processes  like meet and greet or interviews.</w:t>
       </w:r>
     </w:p>
     <w:p>
@@ -6022,7 +6226,21 @@
         <w:rPr>
           <w:rFonts w:ascii="Arial" w:eastAsia="Arial" w:hAnsi="Arial" w:cs="Arial"/>
         </w:rPr>
-        <w:t>ing hours and have quick contact to poviders.</w:t>
+        <w:t xml:space="preserve">ing hours and have quick contact to </w:t>
+      </w:r>
+      <w:proofErr w:type="spellStart"/>
+      <w:r>
+        <w:rPr>
+          <w:rFonts w:ascii="Arial" w:eastAsia="Arial" w:hAnsi="Arial" w:cs="Arial"/>
+        </w:rPr>
+        <w:t>poviders</w:t>
+      </w:r>
+      <w:proofErr w:type="spellEnd"/>
+      <w:r>
+        <w:rPr>
+          <w:rFonts w:ascii="Arial" w:eastAsia="Arial" w:hAnsi="Arial" w:cs="Arial"/>
+        </w:rPr>
+        <w:t>.</w:t>
       </w:r>
     </w:p>
     <w:p>
@@ -7628,7 +7846,23 @@
                 <w:sz w:val="20"/>
                 <w:szCs w:val="20"/>
               </w:rPr>
-              <w:t>Utilize the system functionality for it’s intended purpose and provide feedback regarding issues</w:t>
+              <w:t xml:space="preserve">Utilize the system functionality for </w:t>
+            </w:r>
+            <w:proofErr w:type="spellStart"/>
+            <w:r>
+              <w:rPr>
+                <w:sz w:val="20"/>
+                <w:szCs w:val="20"/>
+              </w:rPr>
+              <w:t>it’s</w:t>
+            </w:r>
+            <w:proofErr w:type="spellEnd"/>
+            <w:r>
+              <w:rPr>
+                <w:sz w:val="20"/>
+                <w:szCs w:val="20"/>
+              </w:rPr>
+              <w:t xml:space="preserve"> intended purpose and provide feedback regarding issues</w:t>
             </w:r>
           </w:p>
         </w:tc>
@@ -8806,8 +9040,6 @@
               </w:rPr>
               <w:t xml:space="preserve"> both parties in a matter of minutes</w:t>
             </w:r>
-            <w:bookmarkStart w:id="15" w:name="_GoBack"/>
-            <w:bookmarkEnd w:id="15"/>
           </w:p>
         </w:tc>
       </w:tr>
@@ -10635,7 +10867,13 @@
         <w:rPr>
           <w:rFonts w:ascii="Arial" w:eastAsia="Arial" w:hAnsi="Arial" w:cs="Arial"/>
         </w:rPr>
-        <w:t>we will formally prepare test cases and protocols to apply to the application after the conclusion of its development process for further validation.</w:t>
+        <w:t>W</w:t>
+      </w:r>
+      <w:r>
+        <w:rPr>
+          <w:rFonts w:ascii="Arial" w:eastAsia="Arial" w:hAnsi="Arial" w:cs="Arial"/>
+        </w:rPr>
+        <w:t>e will formally prepare test cases and protocols to apply to the application after the conclusion of its development process for further validation.</w:t>
       </w:r>
     </w:p>
     <w:p>
@@ -10747,6 +10985,9 @@
         <w:ind w:left="720"/>
         <w:rPr>
           <w:rFonts w:ascii="Arial" w:eastAsia="Arial" w:hAnsi="Arial" w:cs="Arial"/>
+          <w:b/>
+          <w:sz w:val="28"/>
+          <w:szCs w:val="28"/>
         </w:rPr>
       </w:pPr>
       <w:r>
@@ -10758,6 +10999,25 @@
         </w:rPr>
         <w:tab/>
       </w:r>
+    </w:p>
+    <w:p>
+      <w:pPr>
+        <w:ind w:left="720"/>
+        <w:rPr>
+          <w:rFonts w:ascii="Arial" w:eastAsia="Arial" w:hAnsi="Arial" w:cs="Arial"/>
+          <w:b/>
+          <w:sz w:val="28"/>
+          <w:szCs w:val="28"/>
+        </w:rPr>
+      </w:pPr>
+    </w:p>
+    <w:p>
+      <w:pPr>
+        <w:ind w:left="720" w:firstLine="720"/>
+        <w:rPr>
+          <w:rFonts w:ascii="Arial" w:eastAsia="Arial" w:hAnsi="Arial" w:cs="Arial"/>
+        </w:rPr>
+      </w:pPr>
       <w:r>
         <w:rPr>
           <w:rFonts w:ascii="Arial" w:eastAsia="Arial" w:hAnsi="Arial" w:cs="Arial"/>
@@ -10785,11 +11045,19 @@
         </w:rPr>
         <w:t xml:space="preserve"> </w:t>
       </w:r>
-      <w:r>
-        <w:rPr>
-          <w:rFonts w:ascii="Arial" w:eastAsia="Arial" w:hAnsi="Arial" w:cs="Arial"/>
-        </w:rPr>
-        <w:t>Arifa Mustafa</w:t>
+      <w:proofErr w:type="spellStart"/>
+      <w:r>
+        <w:rPr>
+          <w:rFonts w:ascii="Arial" w:eastAsia="Arial" w:hAnsi="Arial" w:cs="Arial"/>
+        </w:rPr>
+        <w:t>Arifa</w:t>
+      </w:r>
+      <w:proofErr w:type="spellEnd"/>
+      <w:r>
+        <w:rPr>
+          <w:rFonts w:ascii="Arial" w:eastAsia="Arial" w:hAnsi="Arial" w:cs="Arial"/>
+        </w:rPr>
+        <w:t xml:space="preserve"> Mustafa</w:t>
       </w:r>
     </w:p>
     <w:p>
@@ -10815,8 +11083,16 @@
         <w:rPr>
           <w:rFonts w:ascii="Arial" w:eastAsia="Arial" w:hAnsi="Arial" w:cs="Arial"/>
         </w:rPr>
-        <w:t xml:space="preserve"> – Huma Jamshed</w:t>
-      </w:r>
+        <w:t xml:space="preserve"> – Huma </w:t>
+      </w:r>
+      <w:proofErr w:type="spellStart"/>
+      <w:r>
+        <w:rPr>
+          <w:rFonts w:ascii="Arial" w:eastAsia="Arial" w:hAnsi="Arial" w:cs="Arial"/>
+        </w:rPr>
+        <w:t>Jamshed</w:t>
+      </w:r>
+      <w:proofErr w:type="spellEnd"/>
     </w:p>
     <w:p>
       <w:pPr>
@@ -10839,6 +11115,22 @@
           <w:rFonts w:ascii="Arial" w:eastAsia="Arial" w:hAnsi="Arial" w:cs="Arial"/>
         </w:rPr>
       </w:pPr>
+    </w:p>
+    <w:p>
+      <w:pPr>
+        <w:ind w:left="720" w:firstLine="720"/>
+        <w:rPr>
+          <w:rFonts w:ascii="Arial" w:eastAsia="Arial" w:hAnsi="Arial" w:cs="Arial"/>
+        </w:rPr>
+      </w:pPr>
+    </w:p>
+    <w:p>
+      <w:pPr>
+        <w:ind w:left="720" w:firstLine="720"/>
+        <w:rPr>
+          <w:rFonts w:ascii="Arial" w:eastAsia="Arial" w:hAnsi="Arial" w:cs="Arial"/>
+        </w:rPr>
+      </w:pPr>
       <w:r>
         <w:rPr>
           <w:rFonts w:ascii="Arial" w:eastAsia="Arial" w:hAnsi="Arial" w:cs="Arial"/>
@@ -10849,8 +11141,30 @@
         <w:rPr>
           <w:rFonts w:ascii="Arial" w:eastAsia="Arial" w:hAnsi="Arial" w:cs="Arial"/>
         </w:rPr>
-        <w:t>– Inam Ullah</w:t>
-      </w:r>
+        <w:t xml:space="preserve">– </w:t>
+      </w:r>
+      <w:proofErr w:type="spellStart"/>
+      <w:r>
+        <w:rPr>
+          <w:rFonts w:ascii="Arial" w:eastAsia="Arial" w:hAnsi="Arial" w:cs="Arial"/>
+        </w:rPr>
+        <w:t>Inam</w:t>
+      </w:r>
+      <w:proofErr w:type="spellEnd"/>
+      <w:r>
+        <w:rPr>
+          <w:rFonts w:ascii="Arial" w:eastAsia="Arial" w:hAnsi="Arial" w:cs="Arial"/>
+        </w:rPr>
+        <w:t xml:space="preserve"> </w:t>
+      </w:r>
+      <w:proofErr w:type="spellStart"/>
+      <w:r>
+        <w:rPr>
+          <w:rFonts w:ascii="Arial" w:eastAsia="Arial" w:hAnsi="Arial" w:cs="Arial"/>
+        </w:rPr>
+        <w:t>Ullah</w:t>
+      </w:r>
+      <w:proofErr w:type="spellEnd"/>
     </w:p>
     <w:p>
       <w:pPr>
@@ -10890,7 +11204,6 @@
         <w:rPr>
           <w:rFonts w:ascii="Arial" w:eastAsia="Arial" w:hAnsi="Arial" w:cs="Arial"/>
         </w:rPr>
-        <w:lastRenderedPageBreak/>
         <w:tab/>
       </w:r>
     </w:p>
@@ -10927,7 +11240,7 @@
         <w:rPr>
           <w:rFonts w:ascii="Arial" w:eastAsia="Arial" w:hAnsi="Arial" w:cs="Arial"/>
         </w:rPr>
-        <w:t>Frontend</w:t>
+        <w:t>UI/UX</w:t>
       </w:r>
     </w:p>
     <w:p>
@@ -10945,7 +11258,7 @@
         <w:rPr>
           <w:rFonts w:ascii="Arial" w:eastAsia="Arial" w:hAnsi="Arial" w:cs="Arial"/>
         </w:rPr>
-        <w:t>Backend</w:t>
+        <w:t>Frontend</w:t>
       </w:r>
     </w:p>
     <w:p>
@@ -10963,7 +11276,7 @@
         <w:rPr>
           <w:rFonts w:ascii="Arial" w:eastAsia="Arial" w:hAnsi="Arial" w:cs="Arial"/>
         </w:rPr>
-        <w:t>Database</w:t>
+        <w:t>Backend</w:t>
       </w:r>
     </w:p>
     <w:p>
@@ -10981,7 +11294,7 @@
         <w:rPr>
           <w:rFonts w:ascii="Arial" w:eastAsia="Arial" w:hAnsi="Arial" w:cs="Arial"/>
         </w:rPr>
-        <w:t>Testing</w:t>
+        <w:t>Database</w:t>
       </w:r>
     </w:p>
     <w:p>
@@ -10999,7 +11312,7 @@
         <w:rPr>
           <w:rFonts w:ascii="Arial" w:eastAsia="Arial" w:hAnsi="Arial" w:cs="Arial"/>
         </w:rPr>
-        <w:t>UI/UX</w:t>
+        <w:t>Testing</w:t>
       </w:r>
     </w:p>
     <w:p>
@@ -11033,8 +11346,16 @@
         <w:rPr>
           <w:rFonts w:ascii="Arial" w:eastAsia="Arial" w:hAnsi="Arial" w:cs="Arial"/>
         </w:rPr>
-        <w:t>Name – Faisal Zaman Haider</w:t>
-      </w:r>
+        <w:t xml:space="preserve">Name – Faisal Zaman </w:t>
+      </w:r>
+      <w:proofErr w:type="spellStart"/>
+      <w:r>
+        <w:rPr>
+          <w:rFonts w:ascii="Arial" w:eastAsia="Arial" w:hAnsi="Arial" w:cs="Arial"/>
+        </w:rPr>
+        <w:t>Haider</w:t>
+      </w:r>
+      <w:proofErr w:type="spellEnd"/>
     </w:p>
     <w:p>
       <w:pPr>
@@ -11096,7 +11417,7 @@
         <w:rPr>
           <w:rFonts w:ascii="Arial" w:eastAsia="Arial" w:hAnsi="Arial" w:cs="Arial"/>
         </w:rPr>
-        <w:t>Frontend</w:t>
+        <w:t>UI/UX</w:t>
       </w:r>
     </w:p>
     <w:p>
@@ -11114,7 +11435,7 @@
         <w:rPr>
           <w:rFonts w:ascii="Arial" w:eastAsia="Arial" w:hAnsi="Arial" w:cs="Arial"/>
         </w:rPr>
-        <w:t>Backend</w:t>
+        <w:t>Frontend</w:t>
       </w:r>
     </w:p>
     <w:p>
@@ -11132,7 +11453,7 @@
         <w:rPr>
           <w:rFonts w:ascii="Arial" w:eastAsia="Arial" w:hAnsi="Arial" w:cs="Arial"/>
         </w:rPr>
-        <w:t>Database</w:t>
+        <w:t>Backend</w:t>
       </w:r>
     </w:p>
     <w:p>
@@ -11150,7 +11471,7 @@
         <w:rPr>
           <w:rFonts w:ascii="Arial" w:eastAsia="Arial" w:hAnsi="Arial" w:cs="Arial"/>
         </w:rPr>
-        <w:t>Testing</w:t>
+        <w:t>Database</w:t>
       </w:r>
     </w:p>
     <w:p>
@@ -11168,7 +11489,7 @@
         <w:rPr>
           <w:rFonts w:ascii="Arial" w:eastAsia="Arial" w:hAnsi="Arial" w:cs="Arial"/>
         </w:rPr>
-        <w:t>UI/UX</w:t>
+        <w:t>Testing</w:t>
       </w:r>
     </w:p>
     <w:p>
@@ -11204,8 +11525,30 @@
         <w:rPr>
           <w:rFonts w:ascii="Arial" w:eastAsia="Arial" w:hAnsi="Arial" w:cs="Arial"/>
         </w:rPr>
-        <w:t>Name – Poorab Gangwani</w:t>
-      </w:r>
+        <w:t xml:space="preserve">Name – </w:t>
+      </w:r>
+      <w:proofErr w:type="spellStart"/>
+      <w:r>
+        <w:rPr>
+          <w:rFonts w:ascii="Arial" w:eastAsia="Arial" w:hAnsi="Arial" w:cs="Arial"/>
+        </w:rPr>
+        <w:t>Poorab</w:t>
+      </w:r>
+      <w:proofErr w:type="spellEnd"/>
+      <w:r>
+        <w:rPr>
+          <w:rFonts w:ascii="Arial" w:eastAsia="Arial" w:hAnsi="Arial" w:cs="Arial"/>
+        </w:rPr>
+        <w:t xml:space="preserve"> </w:t>
+      </w:r>
+      <w:proofErr w:type="spellStart"/>
+      <w:r>
+        <w:rPr>
+          <w:rFonts w:ascii="Arial" w:eastAsia="Arial" w:hAnsi="Arial" w:cs="Arial"/>
+        </w:rPr>
+        <w:t>Gangwani</w:t>
+      </w:r>
+      <w:proofErr w:type="spellEnd"/>
     </w:p>
     <w:p>
       <w:pPr>
@@ -11255,7 +11598,7 @@
         <w:rPr>
           <w:rFonts w:ascii="Arial" w:eastAsia="Arial" w:hAnsi="Arial" w:cs="Arial"/>
         </w:rPr>
-        <w:t>Frontend</w:t>
+        <w:t>UI/UX</w:t>
       </w:r>
     </w:p>
     <w:p>
@@ -11273,7 +11616,7 @@
         <w:rPr>
           <w:rFonts w:ascii="Arial" w:eastAsia="Arial" w:hAnsi="Arial" w:cs="Arial"/>
         </w:rPr>
-        <w:t>Backend</w:t>
+        <w:t>Frontend</w:t>
       </w:r>
     </w:p>
     <w:p>
@@ -11291,7 +11634,7 @@
         <w:rPr>
           <w:rFonts w:ascii="Arial" w:eastAsia="Arial" w:hAnsi="Arial" w:cs="Arial"/>
         </w:rPr>
-        <w:t>Database</w:t>
+        <w:t>Backend</w:t>
       </w:r>
     </w:p>
     <w:p>
@@ -11309,7 +11652,7 @@
         <w:rPr>
           <w:rFonts w:ascii="Arial" w:eastAsia="Arial" w:hAnsi="Arial" w:cs="Arial"/>
         </w:rPr>
-        <w:t>Testing</w:t>
+        <w:t>Database</w:t>
       </w:r>
     </w:p>
     <w:p>
@@ -11327,7 +11670,7 @@
         <w:rPr>
           <w:rFonts w:ascii="Arial" w:eastAsia="Arial" w:hAnsi="Arial" w:cs="Arial"/>
         </w:rPr>
-        <w:t>UI/UX</w:t>
+        <w:t>Testing</w:t>
       </w:r>
     </w:p>
     <w:p>
@@ -11506,14 +11849,22 @@
         <w:rPr>
           <w:rFonts w:ascii="Arial" w:eastAsia="Arial" w:hAnsi="Arial" w:cs="Arial"/>
         </w:rPr>
-        <w:t xml:space="preserve">Through study and analysis of many previously published papers on the subject of domestic service, it’s prerequisites, traditional work structure and up till now technological implementation as a service product, many </w:t>
-      </w:r>
-      <w:r>
-        <w:rPr>
-          <w:rFonts w:ascii="Arial" w:eastAsia="Arial" w:hAnsi="Arial" w:cs="Arial"/>
-        </w:rPr>
         <w:lastRenderedPageBreak/>
-        <w:t>crucial and helpfu</w:t>
+        <w:t xml:space="preserve">Through study and analysis of many previously published papers on the subject of domestic service, </w:t>
+      </w:r>
+      <w:proofErr w:type="gramStart"/>
+      <w:r>
+        <w:rPr>
+          <w:rFonts w:ascii="Arial" w:eastAsia="Arial" w:hAnsi="Arial" w:cs="Arial"/>
+        </w:rPr>
+        <w:t>it’s</w:t>
+      </w:r>
+      <w:proofErr w:type="gramEnd"/>
+      <w:r>
+        <w:rPr>
+          <w:rFonts w:ascii="Arial" w:eastAsia="Arial" w:hAnsi="Arial" w:cs="Arial"/>
+        </w:rPr>
+        <w:t xml:space="preserve"> prerequisites, traditional work structure and up till now technological implementation as a service product, many crucial and helpfu</w:t>
       </w:r>
       <w:r>
         <w:rPr>
@@ -11858,6 +12209,7 @@
         <w:rPr>
           <w:rFonts w:ascii="Arial" w:eastAsia="Arial" w:hAnsi="Arial" w:cs="Arial"/>
         </w:rPr>
+        <w:lastRenderedPageBreak/>
         <w:t>It will be performed by testers neither involved in nor knowledgeable to the backend work flow and execution of the application in order for us to gain some understanding of an end user’s perspective on the working of the application</w:t>
       </w:r>
     </w:p>
@@ -11893,7 +12245,6 @@
         <w:rPr>
           <w:rFonts w:ascii="Arial" w:eastAsia="Arial" w:hAnsi="Arial" w:cs="Arial"/>
         </w:rPr>
-        <w:lastRenderedPageBreak/>
         <w:t xml:space="preserve">Bugs and errors will be certain to happen in the development of various components of our application due to many possible occurrences and so when they have been dealt with, we will perform mandatory testing to determine whether the implemented remedies and fixes were successful in removing the errors in the application or have created more flaws. </w:t>
       </w:r>
     </w:p>
@@ -12195,6 +12546,7 @@
           <w:sz w:val="28"/>
           <w:szCs w:val="28"/>
         </w:rPr>
+        <w:lastRenderedPageBreak/>
         <w:t>4.4</w:t>
       </w:r>
       <w:r>
@@ -12230,6 +12582,67 @@
     </w:p>
     <w:p>
       <w:pPr>
+        <w:ind w:left="720"/>
+        <w:rPr>
+          <w:rFonts w:ascii="Arial" w:eastAsia="Arial" w:hAnsi="Arial" w:cs="Arial"/>
+          <w:b/>
+          <w:sz w:val="28"/>
+          <w:szCs w:val="28"/>
+        </w:rPr>
+      </w:pPr>
+      <w:r>
+        <w:rPr>
+          <w:rFonts w:ascii="Arial" w:eastAsia="Arial" w:hAnsi="Arial" w:cs="Arial"/>
+          <w:b/>
+          <w:noProof/>
+          <w:sz w:val="28"/>
+          <w:szCs w:val="28"/>
+        </w:rPr>
+        <w:drawing>
+          <wp:inline distT="0" distB="0" distL="0" distR="0">
+            <wp:extent cx="5943600" cy="2877820"/>
+            <wp:effectExtent l="0" t="0" r="0" b="0"/>
+            <wp:docPr id="1" name="Picture 1"/>
+            <wp:cNvGraphicFramePr>
+              <a:graphicFrameLocks xmlns:a="http://schemas.openxmlformats.org/drawingml/2006/main" noChangeAspect="1"/>
+            </wp:cNvGraphicFramePr>
+            <a:graphic xmlns:a="http://schemas.openxmlformats.org/drawingml/2006/main">
+              <a:graphicData uri="http://schemas.openxmlformats.org/drawingml/2006/picture">
+                <pic:pic xmlns:pic="http://schemas.openxmlformats.org/drawingml/2006/picture">
+                  <pic:nvPicPr>
+                    <pic:cNvPr id="1" name="High Level Architecture.PNG"/>
+                    <pic:cNvPicPr/>
+                  </pic:nvPicPr>
+                  <pic:blipFill>
+                    <a:blip r:embed="rId11">
+                      <a:extLst>
+                        <a:ext uri="{28A0092B-C50C-407E-A947-70E740481C1C}">
+                          <a14:useLocalDpi xmlns:a14="http://schemas.microsoft.com/office/drawing/2010/main" val="0"/>
+                        </a:ext>
+                      </a:extLst>
+                    </a:blip>
+                    <a:stretch>
+                      <a:fillRect/>
+                    </a:stretch>
+                  </pic:blipFill>
+                  <pic:spPr>
+                    <a:xfrm>
+                      <a:off x="0" y="0"/>
+                      <a:ext cx="5943600" cy="2877820"/>
+                    </a:xfrm>
+                    <a:prstGeom prst="rect">
+                      <a:avLst/>
+                    </a:prstGeom>
+                  </pic:spPr>
+                </pic:pic>
+              </a:graphicData>
+            </a:graphic>
+          </wp:inline>
+        </w:drawing>
+      </w:r>
+    </w:p>
+    <w:p>
+      <w:pPr>
         <w:ind w:left="1440"/>
         <w:rPr>
           <w:rFonts w:ascii="Arial" w:eastAsia="Arial" w:hAnsi="Arial" w:cs="Arial"/>
@@ -12258,6 +12671,8 @@
           <w:szCs w:val="28"/>
         </w:rPr>
       </w:pPr>
+      <w:bookmarkStart w:id="15" w:name="_GoBack"/>
+      <w:bookmarkEnd w:id="15"/>
     </w:p>
     <w:p>
       <w:pPr>
@@ -12944,8 +13359,18 @@
           <w:sz w:val="26"/>
           <w:szCs w:val="26"/>
         </w:rPr>
-        <w:t xml:space="preserve"> hrs</w:t>
-      </w:r>
+        <w:t xml:space="preserve"> </w:t>
+      </w:r>
+      <w:proofErr w:type="spellStart"/>
+      <w:r>
+        <w:rPr>
+          <w:rFonts w:ascii="Arial" w:eastAsia="Arial" w:hAnsi="Arial" w:cs="Arial"/>
+          <w:sz w:val="26"/>
+          <w:szCs w:val="26"/>
+        </w:rPr>
+        <w:t>hrs</w:t>
+      </w:r>
+      <w:proofErr w:type="spellEnd"/>
     </w:p>
     <w:p>
       <w:pPr>
@@ -12981,7 +13406,25 @@
           <w:sz w:val="26"/>
           <w:szCs w:val="26"/>
         </w:rPr>
-        <w:t xml:space="preserve"> Rs </w:t>
+        <w:t xml:space="preserve"> </w:t>
+      </w:r>
+      <w:proofErr w:type="spellStart"/>
+      <w:r>
+        <w:rPr>
+          <w:rFonts w:ascii="Arial" w:eastAsia="Arial" w:hAnsi="Arial" w:cs="Arial"/>
+          <w:sz w:val="26"/>
+          <w:szCs w:val="26"/>
+        </w:rPr>
+        <w:t>Rs</w:t>
+      </w:r>
+      <w:proofErr w:type="spellEnd"/>
+      <w:r>
+        <w:rPr>
+          <w:rFonts w:ascii="Arial" w:eastAsia="Arial" w:hAnsi="Arial" w:cs="Arial"/>
+          <w:sz w:val="26"/>
+          <w:szCs w:val="26"/>
+        </w:rPr>
+        <w:t xml:space="preserve"> </w:t>
       </w:r>
     </w:p>
     <w:p>
@@ -13012,6 +13455,7 @@
         </w:rPr>
         <w:t xml:space="preserve">___ </w:t>
       </w:r>
+      <w:proofErr w:type="spellStart"/>
       <w:r>
         <w:rPr>
           <w:rFonts w:ascii="Arial" w:eastAsia="Arial" w:hAnsi="Arial" w:cs="Arial"/>
@@ -13020,6 +13464,7 @@
         </w:rPr>
         <w:t>Rs</w:t>
       </w:r>
+      <w:proofErr w:type="spellEnd"/>
     </w:p>
     <w:p>
       <w:pPr>
@@ -13049,6 +13494,7 @@
         </w:rPr>
         <w:t xml:space="preserve">___ </w:t>
       </w:r>
+      <w:proofErr w:type="spellStart"/>
       <w:r>
         <w:rPr>
           <w:rFonts w:ascii="Arial" w:eastAsia="Arial" w:hAnsi="Arial" w:cs="Arial"/>
@@ -13057,6 +13503,7 @@
         </w:rPr>
         <w:t>Rs</w:t>
       </w:r>
+      <w:proofErr w:type="spellEnd"/>
     </w:p>
     <w:p>
       <w:pPr>
@@ -13086,6 +13533,7 @@
         </w:rPr>
         <w:t xml:space="preserve">___ </w:t>
       </w:r>
+      <w:proofErr w:type="spellStart"/>
       <w:r>
         <w:rPr>
           <w:rFonts w:ascii="Arial" w:eastAsia="Arial" w:hAnsi="Arial" w:cs="Arial"/>
@@ -13094,6 +13542,7 @@
         </w:rPr>
         <w:t>Rs</w:t>
       </w:r>
+      <w:proofErr w:type="spellEnd"/>
     </w:p>
     <w:p>
       <w:pPr>
@@ -13126,8 +13575,9 @@
           <w:sz w:val="26"/>
           <w:szCs w:val="26"/>
         </w:rPr>
-        <w:t xml:space="preserve">Total cost Rs. -  </w:t>
-      </w:r>
+        <w:t xml:space="preserve">Total cost </w:t>
+      </w:r>
+      <w:proofErr w:type="spellStart"/>
       <w:r>
         <w:rPr>
           <w:rFonts w:ascii="Arial" w:eastAsia="Arial" w:hAnsi="Arial" w:cs="Arial"/>
@@ -13136,8 +13586,9 @@
           <w:sz w:val="26"/>
           <w:szCs w:val="26"/>
         </w:rPr>
-        <w:t xml:space="preserve">___ </w:t>
-      </w:r>
+        <w:t>Rs</w:t>
+      </w:r>
+      <w:proofErr w:type="spellEnd"/>
       <w:r>
         <w:rPr>
           <w:rFonts w:ascii="Arial" w:eastAsia="Arial" w:hAnsi="Arial" w:cs="Arial"/>
@@ -13146,216 +13597,237 @@
           <w:sz w:val="26"/>
           <w:szCs w:val="26"/>
         </w:rPr>
-        <w:t>Rs</w:t>
-      </w:r>
-    </w:p>
-    <w:p>
-      <w:pPr>
-        <w:ind w:left="1440"/>
-        <w:rPr>
-          <w:rFonts w:ascii="Arial" w:eastAsia="Arial" w:hAnsi="Arial" w:cs="Arial"/>
+        <w:t xml:space="preserve">. -  </w:t>
+      </w:r>
+      <w:r>
+        <w:rPr>
+          <w:rFonts w:ascii="Arial" w:eastAsia="Arial" w:hAnsi="Arial" w:cs="Arial"/>
+          <w:b/>
+          <w:bCs/>
           <w:sz w:val="26"/>
           <w:szCs w:val="26"/>
         </w:rPr>
-      </w:pPr>
-    </w:p>
-    <w:p>
-      <w:pPr>
-        <w:ind w:left="1440"/>
-        <w:rPr>
-          <w:rFonts w:ascii="Arial" w:eastAsia="Arial" w:hAnsi="Arial" w:cs="Arial"/>
+        <w:t xml:space="preserve">___ </w:t>
+      </w:r>
+      <w:proofErr w:type="spellStart"/>
+      <w:r>
+        <w:rPr>
+          <w:rFonts w:ascii="Arial" w:eastAsia="Arial" w:hAnsi="Arial" w:cs="Arial"/>
+          <w:b/>
+          <w:bCs/>
           <w:sz w:val="26"/>
           <w:szCs w:val="26"/>
         </w:rPr>
-      </w:pPr>
-    </w:p>
-    <w:p>
-      <w:pPr>
-        <w:rPr>
-          <w:rFonts w:ascii="Arial" w:eastAsia="Arial" w:hAnsi="Arial" w:cs="Arial"/>
-          <w:b/>
-          <w:sz w:val="28"/>
-          <w:szCs w:val="28"/>
-        </w:rPr>
-      </w:pPr>
-    </w:p>
-    <w:p>
-      <w:pPr>
-        <w:rPr>
-          <w:rFonts w:ascii="Arial" w:eastAsia="Arial" w:hAnsi="Arial" w:cs="Arial"/>
-          <w:b/>
-          <w:sz w:val="28"/>
-          <w:szCs w:val="28"/>
-        </w:rPr>
-      </w:pPr>
-    </w:p>
-    <w:p>
-      <w:pPr>
-        <w:rPr>
-          <w:rFonts w:ascii="Arial" w:eastAsia="Arial" w:hAnsi="Arial" w:cs="Arial"/>
-          <w:b/>
-          <w:sz w:val="28"/>
-          <w:szCs w:val="28"/>
-        </w:rPr>
-      </w:pPr>
-    </w:p>
-    <w:p>
-      <w:pPr>
-        <w:rPr>
-          <w:rFonts w:ascii="Arial" w:eastAsia="Arial" w:hAnsi="Arial" w:cs="Arial"/>
-          <w:b/>
-          <w:sz w:val="28"/>
-          <w:szCs w:val="28"/>
-        </w:rPr>
-      </w:pPr>
-    </w:p>
-    <w:p>
-      <w:pPr>
-        <w:rPr>
-          <w:rFonts w:ascii="Arial" w:eastAsia="Arial" w:hAnsi="Arial" w:cs="Arial"/>
-          <w:b/>
-          <w:sz w:val="28"/>
-          <w:szCs w:val="28"/>
-        </w:rPr>
-      </w:pPr>
-    </w:p>
-    <w:p>
-      <w:pPr>
-        <w:rPr>
-          <w:rFonts w:ascii="Arial" w:eastAsia="Arial" w:hAnsi="Arial" w:cs="Arial"/>
-          <w:b/>
-          <w:sz w:val="28"/>
-          <w:szCs w:val="28"/>
-        </w:rPr>
-      </w:pPr>
-    </w:p>
-    <w:p>
-      <w:pPr>
-        <w:rPr>
-          <w:rFonts w:ascii="Arial" w:eastAsia="Arial" w:hAnsi="Arial" w:cs="Arial"/>
-          <w:b/>
-          <w:sz w:val="28"/>
-          <w:szCs w:val="28"/>
-        </w:rPr>
-      </w:pPr>
-    </w:p>
-    <w:p>
-      <w:pPr>
-        <w:rPr>
-          <w:rFonts w:ascii="Arial" w:eastAsia="Arial" w:hAnsi="Arial" w:cs="Arial"/>
-          <w:b/>
-          <w:sz w:val="28"/>
-          <w:szCs w:val="28"/>
-        </w:rPr>
-      </w:pPr>
-    </w:p>
-    <w:p>
-      <w:pPr>
-        <w:rPr>
-          <w:rFonts w:ascii="Arial" w:eastAsia="Arial" w:hAnsi="Arial" w:cs="Arial"/>
-          <w:b/>
-          <w:sz w:val="28"/>
-          <w:szCs w:val="28"/>
-        </w:rPr>
-      </w:pPr>
-    </w:p>
-    <w:p>
-      <w:pPr>
-        <w:rPr>
-          <w:rFonts w:ascii="Arial" w:eastAsia="Arial" w:hAnsi="Arial" w:cs="Arial"/>
-          <w:b/>
-          <w:sz w:val="28"/>
-          <w:szCs w:val="28"/>
-        </w:rPr>
-      </w:pPr>
-    </w:p>
-    <w:p>
-      <w:pPr>
-        <w:rPr>
-          <w:rFonts w:ascii="Arial" w:eastAsia="Arial" w:hAnsi="Arial" w:cs="Arial"/>
-          <w:b/>
-          <w:sz w:val="28"/>
-          <w:szCs w:val="28"/>
-        </w:rPr>
-      </w:pPr>
-    </w:p>
-    <w:p>
-      <w:pPr>
-        <w:rPr>
-          <w:rFonts w:ascii="Arial" w:eastAsia="Arial" w:hAnsi="Arial" w:cs="Arial"/>
-          <w:b/>
-          <w:sz w:val="28"/>
-          <w:szCs w:val="28"/>
-        </w:rPr>
-      </w:pPr>
-    </w:p>
-    <w:p>
-      <w:pPr>
-        <w:rPr>
-          <w:rFonts w:ascii="Arial" w:eastAsia="Arial" w:hAnsi="Arial" w:cs="Arial"/>
-          <w:b/>
-          <w:sz w:val="28"/>
-          <w:szCs w:val="28"/>
-        </w:rPr>
-      </w:pPr>
-    </w:p>
-    <w:p>
-      <w:pPr>
-        <w:rPr>
-          <w:rFonts w:ascii="Arial" w:eastAsia="Arial" w:hAnsi="Arial" w:cs="Arial"/>
-          <w:b/>
-          <w:sz w:val="28"/>
-          <w:szCs w:val="28"/>
-        </w:rPr>
-      </w:pPr>
-    </w:p>
-    <w:p>
-      <w:pPr>
-        <w:rPr>
-          <w:rFonts w:ascii="Arial" w:eastAsia="Arial" w:hAnsi="Arial" w:cs="Arial"/>
-          <w:b/>
-          <w:sz w:val="28"/>
-          <w:szCs w:val="28"/>
-        </w:rPr>
-      </w:pPr>
-    </w:p>
-    <w:p>
-      <w:pPr>
-        <w:rPr>
-          <w:rFonts w:ascii="Arial" w:eastAsia="Arial" w:hAnsi="Arial" w:cs="Arial"/>
-          <w:b/>
-          <w:sz w:val="28"/>
-          <w:szCs w:val="28"/>
-        </w:rPr>
-      </w:pPr>
-    </w:p>
-    <w:p>
-      <w:pPr>
-        <w:rPr>
-          <w:rFonts w:ascii="Arial" w:eastAsia="Arial" w:hAnsi="Arial" w:cs="Arial"/>
-          <w:b/>
-          <w:sz w:val="28"/>
-          <w:szCs w:val="28"/>
-        </w:rPr>
-      </w:pPr>
-    </w:p>
-    <w:p>
-      <w:pPr>
-        <w:rPr>
-          <w:rFonts w:ascii="Arial" w:eastAsia="Arial" w:hAnsi="Arial" w:cs="Arial"/>
-          <w:b/>
-          <w:sz w:val="28"/>
-          <w:szCs w:val="28"/>
-        </w:rPr>
-      </w:pPr>
-      <w:r>
-        <w:rPr>
-          <w:rFonts w:ascii="Arial" w:eastAsia="Arial" w:hAnsi="Arial" w:cs="Arial"/>
-          <w:b/>
-          <w:sz w:val="28"/>
-          <w:szCs w:val="28"/>
-        </w:rPr>
-        <w:lastRenderedPageBreak/>
+        <w:t>Rs</w:t>
+      </w:r>
+      <w:proofErr w:type="spellEnd"/>
+    </w:p>
+    <w:p>
+      <w:pPr>
+        <w:ind w:left="1440"/>
+        <w:rPr>
+          <w:rFonts w:ascii="Arial" w:eastAsia="Arial" w:hAnsi="Arial" w:cs="Arial"/>
+          <w:sz w:val="26"/>
+          <w:szCs w:val="26"/>
+        </w:rPr>
+      </w:pPr>
+    </w:p>
+    <w:p>
+      <w:pPr>
+        <w:ind w:left="1440"/>
+        <w:rPr>
+          <w:rFonts w:ascii="Arial" w:eastAsia="Arial" w:hAnsi="Arial" w:cs="Arial"/>
+          <w:sz w:val="26"/>
+          <w:szCs w:val="26"/>
+        </w:rPr>
+      </w:pPr>
+    </w:p>
+    <w:p>
+      <w:pPr>
+        <w:rPr>
+          <w:rFonts w:ascii="Arial" w:eastAsia="Arial" w:hAnsi="Arial" w:cs="Arial"/>
+          <w:b/>
+          <w:sz w:val="28"/>
+          <w:szCs w:val="28"/>
+        </w:rPr>
+      </w:pPr>
+    </w:p>
+    <w:p>
+      <w:pPr>
+        <w:rPr>
+          <w:rFonts w:ascii="Arial" w:eastAsia="Arial" w:hAnsi="Arial" w:cs="Arial"/>
+          <w:b/>
+          <w:sz w:val="28"/>
+          <w:szCs w:val="28"/>
+        </w:rPr>
+      </w:pPr>
+    </w:p>
+    <w:p>
+      <w:pPr>
+        <w:rPr>
+          <w:rFonts w:ascii="Arial" w:eastAsia="Arial" w:hAnsi="Arial" w:cs="Arial"/>
+          <w:b/>
+          <w:sz w:val="28"/>
+          <w:szCs w:val="28"/>
+        </w:rPr>
+      </w:pPr>
+    </w:p>
+    <w:p>
+      <w:pPr>
+        <w:rPr>
+          <w:rFonts w:ascii="Arial" w:eastAsia="Arial" w:hAnsi="Arial" w:cs="Arial"/>
+          <w:b/>
+          <w:sz w:val="28"/>
+          <w:szCs w:val="28"/>
+        </w:rPr>
+      </w:pPr>
+    </w:p>
+    <w:p>
+      <w:pPr>
+        <w:rPr>
+          <w:rFonts w:ascii="Arial" w:eastAsia="Arial" w:hAnsi="Arial" w:cs="Arial"/>
+          <w:b/>
+          <w:sz w:val="28"/>
+          <w:szCs w:val="28"/>
+        </w:rPr>
+      </w:pPr>
+    </w:p>
+    <w:p>
+      <w:pPr>
+        <w:rPr>
+          <w:rFonts w:ascii="Arial" w:eastAsia="Arial" w:hAnsi="Arial" w:cs="Arial"/>
+          <w:b/>
+          <w:sz w:val="28"/>
+          <w:szCs w:val="28"/>
+        </w:rPr>
+      </w:pPr>
+    </w:p>
+    <w:p>
+      <w:pPr>
+        <w:rPr>
+          <w:rFonts w:ascii="Arial" w:eastAsia="Arial" w:hAnsi="Arial" w:cs="Arial"/>
+          <w:b/>
+          <w:sz w:val="28"/>
+          <w:szCs w:val="28"/>
+        </w:rPr>
+      </w:pPr>
+    </w:p>
+    <w:p>
+      <w:pPr>
+        <w:rPr>
+          <w:rFonts w:ascii="Arial" w:eastAsia="Arial" w:hAnsi="Arial" w:cs="Arial"/>
+          <w:b/>
+          <w:sz w:val="28"/>
+          <w:szCs w:val="28"/>
+        </w:rPr>
+      </w:pPr>
+    </w:p>
+    <w:p>
+      <w:pPr>
+        <w:rPr>
+          <w:rFonts w:ascii="Arial" w:eastAsia="Arial" w:hAnsi="Arial" w:cs="Arial"/>
+          <w:b/>
+          <w:sz w:val="28"/>
+          <w:szCs w:val="28"/>
+        </w:rPr>
+      </w:pPr>
+    </w:p>
+    <w:p>
+      <w:pPr>
+        <w:rPr>
+          <w:rFonts w:ascii="Arial" w:eastAsia="Arial" w:hAnsi="Arial" w:cs="Arial"/>
+          <w:b/>
+          <w:sz w:val="28"/>
+          <w:szCs w:val="28"/>
+        </w:rPr>
+      </w:pPr>
+    </w:p>
+    <w:p>
+      <w:pPr>
+        <w:rPr>
+          <w:rFonts w:ascii="Arial" w:eastAsia="Arial" w:hAnsi="Arial" w:cs="Arial"/>
+          <w:b/>
+          <w:sz w:val="28"/>
+          <w:szCs w:val="28"/>
+        </w:rPr>
+      </w:pPr>
+    </w:p>
+    <w:p>
+      <w:pPr>
+        <w:rPr>
+          <w:rFonts w:ascii="Arial" w:eastAsia="Arial" w:hAnsi="Arial" w:cs="Arial"/>
+          <w:b/>
+          <w:sz w:val="28"/>
+          <w:szCs w:val="28"/>
+        </w:rPr>
+      </w:pPr>
+    </w:p>
+    <w:p>
+      <w:pPr>
+        <w:rPr>
+          <w:rFonts w:ascii="Arial" w:eastAsia="Arial" w:hAnsi="Arial" w:cs="Arial"/>
+          <w:b/>
+          <w:sz w:val="28"/>
+          <w:szCs w:val="28"/>
+        </w:rPr>
+      </w:pPr>
+    </w:p>
+    <w:p>
+      <w:pPr>
+        <w:rPr>
+          <w:rFonts w:ascii="Arial" w:eastAsia="Arial" w:hAnsi="Arial" w:cs="Arial"/>
+          <w:b/>
+          <w:sz w:val="28"/>
+          <w:szCs w:val="28"/>
+        </w:rPr>
+      </w:pPr>
+    </w:p>
+    <w:p>
+      <w:pPr>
+        <w:rPr>
+          <w:rFonts w:ascii="Arial" w:eastAsia="Arial" w:hAnsi="Arial" w:cs="Arial"/>
+          <w:b/>
+          <w:sz w:val="28"/>
+          <w:szCs w:val="28"/>
+        </w:rPr>
+      </w:pPr>
+    </w:p>
+    <w:p>
+      <w:pPr>
+        <w:rPr>
+          <w:rFonts w:ascii="Arial" w:eastAsia="Arial" w:hAnsi="Arial" w:cs="Arial"/>
+          <w:b/>
+          <w:sz w:val="28"/>
+          <w:szCs w:val="28"/>
+        </w:rPr>
+      </w:pPr>
+    </w:p>
+    <w:p>
+      <w:pPr>
+        <w:rPr>
+          <w:rFonts w:ascii="Arial" w:eastAsia="Arial" w:hAnsi="Arial" w:cs="Arial"/>
+          <w:b/>
+          <w:sz w:val="28"/>
+          <w:szCs w:val="28"/>
+        </w:rPr>
+      </w:pPr>
+    </w:p>
+    <w:p>
+      <w:pPr>
+        <w:rPr>
+          <w:rFonts w:ascii="Arial" w:eastAsia="Arial" w:hAnsi="Arial" w:cs="Arial"/>
+          <w:b/>
+          <w:sz w:val="28"/>
+          <w:szCs w:val="28"/>
+        </w:rPr>
+      </w:pPr>
+      <w:r>
+        <w:rPr>
+          <w:rFonts w:ascii="Arial" w:eastAsia="Arial" w:hAnsi="Arial" w:cs="Arial"/>
+          <w:b/>
+          <w:sz w:val="28"/>
+          <w:szCs w:val="28"/>
+        </w:rPr>
         <w:t>8</w:t>
       </w:r>
       <w:r>
@@ -13843,7 +14315,6 @@
           <w:sz w:val="28"/>
           <w:szCs w:val="28"/>
         </w:rPr>
-        <w:lastRenderedPageBreak/>
         <w:t>9</w:t>
       </w:r>
       <w:r>
@@ -14030,7 +14501,7 @@
           <w:szCs w:val="28"/>
         </w:rPr>
       </w:pPr>
-      <w:hyperlink r:id="rId11" w:history="1">
+      <w:hyperlink r:id="rId12" w:history="1">
         <w:r>
           <w:rPr>
             <w:rStyle w:val="Hyperlink"/>
@@ -14057,7 +14528,7 @@
           <w:szCs w:val="24"/>
         </w:rPr>
       </w:pPr>
-      <w:hyperlink r:id="rId12" w:history="1">
+      <w:hyperlink r:id="rId13" w:history="1">
         <w:r>
           <w:rPr>
             <w:rStyle w:val="Hyperlink"/>
@@ -14112,8 +14583,22 @@
             <w:sz w:val="24"/>
             <w:szCs w:val="24"/>
           </w:rPr>
-          <w:t>Services-eSeva</w:t>
+          <w:t>Services-</w:t>
         </w:r>
+        <w:proofErr w:type="spellStart"/>
+        <w:r>
+          <w:rPr>
+            <w:rStyle w:val="Hyperlink"/>
+            <w:rFonts w:ascii="Arial" w:hAnsi="Arial" w:cs="Arial"/>
+            <w:b w:val="0"/>
+            <w:bCs/>
+            <w:color w:val="1A0DAB"/>
+            <w:sz w:val="24"/>
+            <w:szCs w:val="24"/>
+          </w:rPr>
+          <w:t>eSeva</w:t>
+        </w:r>
+        <w:proofErr w:type="spellEnd"/>
       </w:hyperlink>
     </w:p>
     <w:p>
@@ -14124,7 +14609,7 @@
           <w:numId w:val="10"/>
         </w:numPr>
       </w:pPr>
-      <w:hyperlink r:id="rId13" w:history="1">
+      <w:hyperlink r:id="rId14" w:history="1">
         <w:r>
           <w:rPr>
             <w:rStyle w:val="Hyperlink"/>
@@ -19671,7 +20156,7 @@
 </file>
 
 <file path=customXml/itemProps2.xml><?xml version="1.0" encoding="utf-8"?>
-<ds:datastoreItem xmlns:ds="http://schemas.openxmlformats.org/officeDocument/2006/customXml" ds:itemID="{A9F8EC63-8DB4-4A63-9A87-42AF7B46C648}">
+<ds:datastoreItem xmlns:ds="http://schemas.openxmlformats.org/officeDocument/2006/customXml" ds:itemID="{F46FFBC2-F800-4786-8BF0-D55AC134C597}">
   <ds:schemaRefs>
     <ds:schemaRef ds:uri="http://schemas.openxmlformats.org/officeDocument/2006/bibliography"/>
   </ds:schemaRefs>

</xml_diff>